<commit_message>
fix Wine, saglabāt kolonnu platumus papildus tabulām
</commit_message>
<xml_diff>
--- a/Klons2/Apraksts/5. Noliktava.docx
+++ b/Klons2/Apraksts/5. Noliktava.docx
@@ -1,6 +1,6 @@
 
 <file path=word/document.xml><?xml version="1.0" encoding="utf-8"?>
-<w:document xmlns:wpc="http://schemas.microsoft.com/office/word/2010/wordprocessingCanvas" xmlns:cx="http://schemas.microsoft.com/office/drawing/2014/chartex" xmlns:cx1="http://schemas.microsoft.com/office/drawing/2015/9/8/chartex" xmlns:cx2="http://schemas.microsoft.com/office/drawing/2015/10/21/chartex" xmlns:cx3="http://schemas.microsoft.com/office/drawing/2016/5/9/chartex" xmlns:cx4="http://schemas.microsoft.com/office/drawing/2016/5/10/chartex" xmlns:cx5="http://schemas.microsoft.com/office/drawing/2016/5/11/chartex" xmlns:cx6="http://schemas.microsoft.com/office/drawing/2016/5/12/chartex" xmlns:cx7="http://schemas.microsoft.com/office/drawing/2016/5/13/chartex" xmlns:cx8="http://schemas.microsoft.com/office/drawing/2016/5/14/chartex" xmlns:mc="http://schemas.openxmlformats.org/markup-compatibility/2006" xmlns:aink="http://schemas.microsoft.com/office/drawing/2016/ink" xmlns:am3d="http://schemas.microsoft.com/office/drawing/2017/model3d" xmlns:o="urn:schemas-microsoft-com:office:office" xmlns:oel="http://schemas.microsoft.com/office/2019/extlst" xmlns:r="http://schemas.openxmlformats.org/officeDocument/2006/relationships" xmlns:m="http://schemas.openxmlformats.org/officeDocument/2006/math" xmlns:v="urn:schemas-microsoft-com:vml" xmlns:wp14="http://schemas.microsoft.com/office/word/2010/wordprocessingDrawing" xmlns:wp="http://schemas.openxmlformats.org/drawingml/2006/wordprocessingDrawing" xmlns:w10="urn:schemas-microsoft-com:office:word" xmlns:w="http://schemas.openxmlformats.org/wordprocessingml/2006/main" xmlns:w14="http://schemas.microsoft.com/office/word/2010/wordml" xmlns:w15="http://schemas.microsoft.com/office/word/2012/wordml" xmlns:w16cex="http://schemas.microsoft.com/office/word/2018/wordml/cex" xmlns:w16cid="http://schemas.microsoft.com/office/word/2016/wordml/cid" xmlns:w16="http://schemas.microsoft.com/office/word/2018/wordml" xmlns:w16du="http://schemas.microsoft.com/office/word/2023/wordml/word16du" xmlns:w16sdtdh="http://schemas.microsoft.com/office/word/2020/wordml/sdtdatahash" xmlns:w16se="http://schemas.microsoft.com/office/word/2015/wordml/symex" xmlns:wpg="http://schemas.microsoft.com/office/word/2010/wordprocessingGroup" xmlns:wpi="http://schemas.microsoft.com/office/word/2010/wordprocessingInk" xmlns:wne="http://schemas.microsoft.com/office/word/2006/wordml" xmlns:wps="http://schemas.microsoft.com/office/word/2010/wordprocessingShape" mc:Ignorable="w14 w15 w16se w16cid w16 w16cex w16sdtdh wp14">
+<w:document xmlns:wpc="http://schemas.microsoft.com/office/word/2010/wordprocessingCanvas" xmlns:cx="http://schemas.microsoft.com/office/drawing/2014/chartex" xmlns:cx1="http://schemas.microsoft.com/office/drawing/2015/9/8/chartex" xmlns:cx2="http://schemas.microsoft.com/office/drawing/2015/10/21/chartex" xmlns:cx3="http://schemas.microsoft.com/office/drawing/2016/5/9/chartex" xmlns:cx4="http://schemas.microsoft.com/office/drawing/2016/5/10/chartex" xmlns:cx5="http://schemas.microsoft.com/office/drawing/2016/5/11/chartex" xmlns:cx6="http://schemas.microsoft.com/office/drawing/2016/5/12/chartex" xmlns:cx7="http://schemas.microsoft.com/office/drawing/2016/5/13/chartex" xmlns:cx8="http://schemas.microsoft.com/office/drawing/2016/5/14/chartex" xmlns:mc="http://schemas.openxmlformats.org/markup-compatibility/2006" xmlns:aink="http://schemas.microsoft.com/office/drawing/2016/ink" xmlns:am3d="http://schemas.microsoft.com/office/drawing/2017/model3d" xmlns:o="urn:schemas-microsoft-com:office:office" xmlns:oel="http://schemas.microsoft.com/office/2019/extlst" xmlns:r="http://schemas.openxmlformats.org/officeDocument/2006/relationships" xmlns:m="http://schemas.openxmlformats.org/officeDocument/2006/math" xmlns:v="urn:schemas-microsoft-com:vml" xmlns:wp14="http://schemas.microsoft.com/office/word/2010/wordprocessingDrawing" xmlns:wp="http://schemas.openxmlformats.org/drawingml/2006/wordprocessingDrawing" xmlns:w10="urn:schemas-microsoft-com:office:word" xmlns:w="http://schemas.openxmlformats.org/wordprocessingml/2006/main" xmlns:w14="http://schemas.microsoft.com/office/word/2010/wordml" xmlns:w15="http://schemas.microsoft.com/office/word/2012/wordml" xmlns:w16cex="http://schemas.microsoft.com/office/word/2018/wordml/cex" xmlns:w16cid="http://schemas.microsoft.com/office/word/2016/wordml/cid" xmlns:w16="http://schemas.microsoft.com/office/word/2018/wordml" xmlns:w16sdtdh="http://schemas.microsoft.com/office/word/2020/wordml/sdtdatahash" xmlns:w16se="http://schemas.microsoft.com/office/word/2015/wordml/symex" xmlns:wpg="http://schemas.microsoft.com/office/word/2010/wordprocessingGroup" xmlns:wpi="http://schemas.microsoft.com/office/word/2010/wordprocessingInk" xmlns:wne="http://schemas.microsoft.com/office/word/2006/wordml" xmlns:wps="http://schemas.microsoft.com/office/word/2010/wordprocessingShape" mc:Ignorable="w14 w15 w16se w16cid w16 w16cex w16sdtdh wp14">
   <w:body>
     <w:p>
       <w:pPr>
@@ -110,14 +110,7 @@
           <w:sz w:val="32"/>
           <w:szCs w:val="32"/>
         </w:rPr>
-        <w:t>Noliktavas</w:t>
-      </w:r>
-      <w:r>
-        <w:rPr>
-          <w:sz w:val="32"/>
-          <w:szCs w:val="32"/>
-        </w:rPr>
-        <w:t xml:space="preserve"> uzskaites modulis</w:t>
+        <w:t>Noliktavas uzskaites modulis</w:t>
       </w:r>
     </w:p>
     <w:p>
@@ -3212,23 +3205,7 @@
           <w:sz w:val="24"/>
           <w:szCs w:val="24"/>
         </w:rPr>
-        <w:t xml:space="preserve"> ir saīsināts noliktavas vai partnera nosaukums. Kodu var izmantot arī, piemēram, uzņēmuma noliktavu grupēšanai, koda sākumā norādot, piemēram, “</w:t>
-      </w:r>
-      <w:proofErr w:type="spellStart"/>
-      <w:r>
-        <w:rPr>
-          <w:sz w:val="24"/>
-          <w:szCs w:val="24"/>
-        </w:rPr>
-        <w:t>nol</w:t>
-      </w:r>
-      <w:proofErr w:type="spellEnd"/>
-      <w:r>
-        <w:rPr>
-          <w:sz w:val="24"/>
-          <w:szCs w:val="24"/>
-        </w:rPr>
-        <w:t xml:space="preserve">-” un turpinot ar noliktavas kodu.  Galvenie iemesli koda izmantošanai pilna nosaukuma vietā ir samazināt uz ekrāna attēlojamā teksta daudzumu un atvieglot datu ievadi. Noliktavu un partneru sarakstā ieraksti tiek kārtoti alfabētiskā secībā pēc koda. </w:t>
+        <w:t xml:space="preserve"> ir saīsināts noliktavas vai partnera nosaukums. Kodu var izmantot arī, piemēram, uzņēmuma noliktavu grupēšanai, koda sākumā norādot, piemēram, “nol-” un turpinot ar noliktavas kodu.  Galvenie iemesli koda izmantošanai pilna nosaukuma vietā ir samazināt uz ekrāna attēlojamā teksta daudzumu un atvieglot datu ievadi. Noliktavu un partneru sarakstā ieraksti tiek kārtoti alfabētiskā secībā pēc koda. </w:t>
       </w:r>
     </w:p>
     <w:p>
@@ -3321,7 +3298,21 @@
           <w:sz w:val="24"/>
           <w:szCs w:val="24"/>
         </w:rPr>
-        <w:t xml:space="preserve"> pazīmi, piemēram, var izveidot atsevišķas kategorijas piegādātājiem un pircējiem. Partneru kategorijas pazīme programmā tiek izmantota arī cenu un atlaižu lapu piesaistei atsevišķām pircēju grupām. Kategorijas kodu sarakstu ieteicam veidot izmantojot virs kategoriju un apakš kategoriju sadalījumu. Piemēram visiem piegādātajiem izmantot kategorijas kodu, kas sākas ar P un turpinās ar sīkāku piegādātāju sadalījumu grupās un apakšgrupās.</w:t>
+        <w:t xml:space="preserve"> pazīmi, piemēram, var izveidot atsevišķas kategorijas piegādātājiem un pircējiem. Partneru kategorijas pazīme programmā tiek izmantota arī cenu un atlaižu lapu piesaistei atsevišķām pircēju grupām. Kategorijas kodu sarakstu ieteicam</w:t>
+      </w:r>
+      <w:r>
+        <w:rPr>
+          <w:sz w:val="24"/>
+          <w:szCs w:val="24"/>
+        </w:rPr>
+        <w:t>s</w:t>
+      </w:r>
+      <w:r>
+        <w:rPr>
+          <w:sz w:val="24"/>
+          <w:szCs w:val="24"/>
+        </w:rPr>
+        <w:t xml:space="preserve"> veidot izmantojot virs kategoriju un apakš kategoriju sadalījumu. Piemēram visiem piegādātajiem izmantot kategorijas kodu, kas sākas ar P un turpinās ar sīkāku piegādātāju sadalījumu grupās un apakšgrupās.</w:t>
       </w:r>
     </w:p>
     <w:p>
@@ -4832,71 +4823,7 @@
           <w:sz w:val="24"/>
           <w:szCs w:val="24"/>
         </w:rPr>
-        <w:t xml:space="preserve"> saraksts tiek izmantots artikulu grupēšanai kategorijās un </w:t>
-      </w:r>
-      <w:proofErr w:type="spellStart"/>
-      <w:r>
-        <w:rPr>
-          <w:sz w:val="24"/>
-          <w:szCs w:val="24"/>
-        </w:rPr>
-        <w:t>apakškategorijās</w:t>
-      </w:r>
-      <w:proofErr w:type="spellEnd"/>
-      <w:r>
-        <w:rPr>
-          <w:sz w:val="24"/>
-          <w:szCs w:val="24"/>
-        </w:rPr>
-        <w:t xml:space="preserve">. Artikulu kategoriju kodu veidošanā ir jāpieturas pie noteiktas shēmas. </w:t>
-      </w:r>
-      <w:proofErr w:type="spellStart"/>
-      <w:r>
-        <w:rPr>
-          <w:sz w:val="24"/>
-          <w:szCs w:val="24"/>
-        </w:rPr>
-        <w:t>Apakškategorijas</w:t>
-      </w:r>
-      <w:proofErr w:type="spellEnd"/>
-      <w:r>
-        <w:rPr>
-          <w:sz w:val="24"/>
-          <w:szCs w:val="24"/>
-        </w:rPr>
-        <w:t xml:space="preserve"> kodam ir jāsākas ar </w:t>
-      </w:r>
-      <w:proofErr w:type="spellStart"/>
-      <w:r>
-        <w:rPr>
-          <w:sz w:val="24"/>
-          <w:szCs w:val="24"/>
-        </w:rPr>
-        <w:t>virskategorijas</w:t>
-      </w:r>
-      <w:proofErr w:type="spellEnd"/>
-      <w:r>
-        <w:rPr>
-          <w:sz w:val="24"/>
-          <w:szCs w:val="24"/>
-        </w:rPr>
-        <w:t xml:space="preserve"> kodu, aiz kura tad tiek norādīts šai </w:t>
-      </w:r>
-      <w:proofErr w:type="spellStart"/>
-      <w:r>
-        <w:rPr>
-          <w:sz w:val="24"/>
-          <w:szCs w:val="24"/>
-        </w:rPr>
-        <w:t>apakškategorijai</w:t>
-      </w:r>
-      <w:proofErr w:type="spellEnd"/>
-      <w:r>
-        <w:rPr>
-          <w:sz w:val="24"/>
-          <w:szCs w:val="24"/>
-        </w:rPr>
-        <w:t xml:space="preserve"> piešķirtā koda daļa.</w:t>
+        <w:t xml:space="preserve"> saraksts tiek izmantots artikulu grupēšanai kategorijās un apakškategorijās. Artikulu kategoriju kodu veidošanā ir jāpieturas pie noteiktas shēmas. Apakškategorijas kodam ir jāsākas ar virskategorijas kodu, aiz kura tad tiek norādīts šai apakškategorijai piešķirtā koda daļa.</w:t>
       </w:r>
     </w:p>
     <w:p>
@@ -5728,23 +5655,7 @@
           <w:sz w:val="24"/>
           <w:szCs w:val="24"/>
         </w:rPr>
-        <w:t xml:space="preserve"> saraksts tiek izmantots artikulu grupēšanai kategorijās un </w:t>
-      </w:r>
-      <w:proofErr w:type="spellStart"/>
-      <w:r>
-        <w:rPr>
-          <w:sz w:val="24"/>
-          <w:szCs w:val="24"/>
-        </w:rPr>
-        <w:t>apakškategorijās</w:t>
-      </w:r>
-      <w:proofErr w:type="spellEnd"/>
-      <w:r>
-        <w:rPr>
-          <w:sz w:val="24"/>
-          <w:szCs w:val="24"/>
-        </w:rPr>
-        <w:t xml:space="preserve">. </w:t>
+        <w:t xml:space="preserve"> saraksts tiek izmantots artikulu grupēšanai kategorijās un apakškategorijās. </w:t>
       </w:r>
     </w:p>
     <w:p>
@@ -5819,23 +5730,7 @@
           <w:sz w:val="24"/>
           <w:szCs w:val="24"/>
         </w:rPr>
-        <w:t xml:space="preserve">Pazīme </w:t>
-      </w:r>
-      <w:proofErr w:type="spellStart"/>
-      <w:r>
-        <w:rPr>
-          <w:sz w:val="24"/>
-          <w:szCs w:val="24"/>
-        </w:rPr>
-        <w:t>virsgrupa</w:t>
-      </w:r>
-      <w:proofErr w:type="spellEnd"/>
-      <w:r>
-        <w:rPr>
-          <w:sz w:val="24"/>
-          <w:szCs w:val="24"/>
-        </w:rPr>
-        <w:t>;</w:t>
+        <w:t>Pazīme virsgrupa;</w:t>
       </w:r>
     </w:p>
     <w:p>
@@ -5946,23 +5841,7 @@
           <w:sz w:val="24"/>
           <w:szCs w:val="24"/>
         </w:rPr>
-        <w:t xml:space="preserve"> veidošanā ir jāpieturas pie noteiktas shēmas. </w:t>
-      </w:r>
-      <w:proofErr w:type="spellStart"/>
-      <w:r>
-        <w:rPr>
-          <w:sz w:val="24"/>
-          <w:szCs w:val="24"/>
-        </w:rPr>
-        <w:t>Apakškategorijas</w:t>
-      </w:r>
-      <w:proofErr w:type="spellEnd"/>
-      <w:r>
-        <w:rPr>
-          <w:sz w:val="24"/>
-          <w:szCs w:val="24"/>
-        </w:rPr>
-        <w:t xml:space="preserve"> kodam ir jāsākas ar virs</w:t>
+        <w:t xml:space="preserve"> veidošanā ir jāpieturas pie noteiktas shēmas. Apakškategorijas kodam ir jāsākas ar virs</w:t>
       </w:r>
       <w:r>
         <w:rPr>
@@ -5976,23 +5855,7 @@
           <w:sz w:val="24"/>
           <w:szCs w:val="24"/>
         </w:rPr>
-        <w:t xml:space="preserve">kategorijas kodu, aiz kura tiek norādīts šai </w:t>
-      </w:r>
-      <w:proofErr w:type="spellStart"/>
-      <w:r>
-        <w:rPr>
-          <w:sz w:val="24"/>
-          <w:szCs w:val="24"/>
-        </w:rPr>
-        <w:t>apakškategorijai</w:t>
-      </w:r>
-      <w:proofErr w:type="spellEnd"/>
-      <w:r>
-        <w:rPr>
-          <w:sz w:val="24"/>
-          <w:szCs w:val="24"/>
-        </w:rPr>
-        <w:t xml:space="preserve"> piešķirtā koda daļa.</w:t>
+        <w:t>kategorijas kodu, aiz kura tiek norādīts šai apakškategorijai piešķirtā koda daļa.</w:t>
       </w:r>
     </w:p>
     <w:p>
@@ -6331,23 +6194,7 @@
           <w:szCs w:val="24"/>
         </w:rPr>
         <w:lastRenderedPageBreak/>
-        <w:t xml:space="preserve">demonstrētajā piemērā kategorijas “A”, “A-A” būtu jāatzīmē ar pazīmi </w:t>
-      </w:r>
-      <w:proofErr w:type="spellStart"/>
-      <w:r>
-        <w:rPr>
-          <w:sz w:val="24"/>
-          <w:szCs w:val="24"/>
-        </w:rPr>
-        <w:t>virsgrupa</w:t>
-      </w:r>
-      <w:proofErr w:type="spellEnd"/>
-      <w:r>
-        <w:rPr>
-          <w:sz w:val="24"/>
-          <w:szCs w:val="24"/>
-        </w:rPr>
-        <w:t>, jo tām ir pakārtotas citas kategorijas (“A-A-01” un “A-A-02”).</w:t>
+        <w:t>demonstrētajā piemērā kategorijas “A”, “A-A” būtu jāatzīmē ar pazīmi virsgrupa, jo tām ir pakārtotas citas kategorijas (“A-A-01” un “A-A-02”).</w:t>
       </w:r>
     </w:p>
     <w:p>
@@ -6689,22 +6536,7 @@
           <w:szCs w:val="24"/>
         </w:rPr>
         <w:tab/>
-      </w:r>
-      <w:proofErr w:type="spellStart"/>
-      <w:r>
-        <w:rPr>
-          <w:sz w:val="24"/>
-          <w:szCs w:val="24"/>
-        </w:rPr>
-        <w:t>Nav</w:t>
-      </w:r>
-      <w:proofErr w:type="spellEnd"/>
-      <w:r>
-        <w:rPr>
-          <w:sz w:val="24"/>
-          <w:szCs w:val="24"/>
-        </w:rPr>
-        <w:t xml:space="preserve"> PVN</w:t>
+        <w:t>Nav PVN</w:t>
       </w:r>
     </w:p>
     <w:p>
@@ -8750,7 +8582,6 @@
         </w:rPr>
         <w:t xml:space="preserve"> vietā tiek izmantots </w:t>
       </w:r>
-      <w:proofErr w:type="spellStart"/>
       <w:r>
         <w:rPr>
           <w:b/>
@@ -8760,7 +8591,6 @@
         </w:rPr>
         <w:t>Atgr.pieg</w:t>
       </w:r>
-      <w:proofErr w:type="spellEnd"/>
       <w:r>
         <w:rPr>
           <w:sz w:val="24"/>
@@ -9707,23 +9537,7 @@
           <w:sz w:val="24"/>
           <w:szCs w:val="24"/>
         </w:rPr>
-        <w:t xml:space="preserve"> Lai atrastu dokumentu pēc tā numura, dokumentu sarakstā kursors jānovieto dokumentu numuru kolonnā, meklēšanas ievades laukā jāieraksta meklējamā dokumenta numurs un jānospiež taustiņš </w:t>
-      </w:r>
-      <w:proofErr w:type="spellStart"/>
-      <w:r>
-        <w:rPr>
-          <w:sz w:val="24"/>
-          <w:szCs w:val="24"/>
-        </w:rPr>
-        <w:t>Enter</w:t>
-      </w:r>
-      <w:proofErr w:type="spellEnd"/>
-      <w:r>
-        <w:rPr>
-          <w:sz w:val="24"/>
-          <w:szCs w:val="24"/>
-        </w:rPr>
-        <w:t>.</w:t>
+        <w:t xml:space="preserve"> Lai atrastu dokumentu pēc tā numura, dokumentu sarakstā kursors jānovieto dokumentu numuru kolonnā, meklēšanas ievades laukā jāieraksta meklējamā dokumenta numurs un jānospiež taustiņš Enter.</w:t>
       </w:r>
     </w:p>
     <w:p>
@@ -10183,23 +9997,7 @@
           <w:sz w:val="24"/>
           <w:szCs w:val="24"/>
         </w:rPr>
-        <w:t xml:space="preserve">Lai dokumentā atrastu noteiktu rindu, var izmantot meklēšanas rīkus, kas atrodas rīku joslā loga apakšdaļā. Lai atrastu rindu, piemēram, pēc artikula koda, sarakstā kursors jānovieto artikulu kodu kolonnā, meklēšanas laukā jāieraksta meklējamais kods un jānospiež taustiņš </w:t>
-      </w:r>
-      <w:proofErr w:type="spellStart"/>
-      <w:r>
-        <w:rPr>
-          <w:sz w:val="24"/>
-          <w:szCs w:val="24"/>
-        </w:rPr>
-        <w:t>Enter</w:t>
-      </w:r>
-      <w:proofErr w:type="spellEnd"/>
-      <w:r>
-        <w:rPr>
-          <w:sz w:val="24"/>
-          <w:szCs w:val="24"/>
-        </w:rPr>
-        <w:t>.</w:t>
+        <w:t>Lai dokumentā atrastu noteiktu rindu, var izmantot meklēšanas rīkus, kas atrodas rīku joslā loga apakšdaļā. Lai atrastu rindu, piemēram, pēc artikula koda, sarakstā kursors jānovieto artikulu kodu kolonnā, meklēšanas laukā jāieraksta meklējamais kods un jānospiež taustiņš Enter.</w:t>
       </w:r>
     </w:p>
     <w:p>
@@ -15883,7 +15681,6 @@
         </w:rPr>
         <w:t xml:space="preserve">pogu </w:t>
       </w:r>
-      <w:proofErr w:type="spellStart"/>
       <w:r>
         <w:rPr>
           <w:sz w:val="24"/>
@@ -15896,15 +15693,7 @@
           <w:sz w:val="24"/>
           <w:szCs w:val="24"/>
         </w:rPr>
-        <w:t>sc</w:t>
-      </w:r>
-      <w:proofErr w:type="spellEnd"/>
-      <w:r>
-        <w:rPr>
-          <w:sz w:val="24"/>
-          <w:szCs w:val="24"/>
-        </w:rPr>
-        <w:t>, koda meklēšanas lauks tiks izdzēsts.</w:t>
+        <w:t>sc, koda meklēšanas lauks tiks izdzēsts.</w:t>
       </w:r>
     </w:p>
     <w:p>
@@ -16003,23 +15792,7 @@
           <w:sz w:val="24"/>
           <w:szCs w:val="24"/>
         </w:rPr>
-        <w:t xml:space="preserve">Nospiežot taustiņu </w:t>
-      </w:r>
-      <w:proofErr w:type="spellStart"/>
-      <w:r>
-        <w:rPr>
-          <w:sz w:val="24"/>
-          <w:szCs w:val="24"/>
-        </w:rPr>
-        <w:t>Enter</w:t>
-      </w:r>
-      <w:proofErr w:type="spellEnd"/>
-      <w:r>
-        <w:rPr>
-          <w:sz w:val="24"/>
-          <w:szCs w:val="24"/>
-        </w:rPr>
-        <w:t>, kad kursors atrodas koda meklēšanas laukā;</w:t>
+        <w:t>Nospiežot taustiņu Enter, kad kursors atrodas koda meklēšanas laukā;</w:t>
       </w:r>
     </w:p>
     <w:p>
@@ -16066,23 +15839,7 @@
           <w:sz w:val="24"/>
           <w:szCs w:val="24"/>
         </w:rPr>
-        <w:t xml:space="preserve">Nospiežot taustiņu kombināciju </w:t>
-      </w:r>
-      <w:proofErr w:type="spellStart"/>
-      <w:r>
-        <w:rPr>
-          <w:sz w:val="24"/>
-          <w:szCs w:val="24"/>
-        </w:rPr>
-        <w:t>ctrl+Enter</w:t>
-      </w:r>
-      <w:proofErr w:type="spellEnd"/>
-      <w:r>
-        <w:rPr>
-          <w:sz w:val="24"/>
-          <w:szCs w:val="24"/>
-        </w:rPr>
-        <w:t>, kad ievades kursors atrodas tabulā un uz izvēlētas tabulas rindas.</w:t>
+        <w:t>Nospiežot taustiņu kombināciju ctrl+Enter, kad ievades kursors atrodas tabulā un uz izvēlētas tabulas rindas.</w:t>
       </w:r>
     </w:p>
     <w:p>
@@ -16141,33 +15898,46 @@
           <w:sz w:val="24"/>
           <w:szCs w:val="24"/>
         </w:rPr>
-        <w:t xml:space="preserve"> un nospiežot taustiņu </w:t>
-      </w:r>
-      <w:proofErr w:type="spellStart"/>
-      <w:r>
-        <w:rPr>
-          <w:sz w:val="24"/>
-          <w:szCs w:val="24"/>
-        </w:rPr>
-        <w:t>Enter</w:t>
-      </w:r>
-      <w:proofErr w:type="spellEnd"/>
-      <w:r>
-        <w:rPr>
-          <w:sz w:val="24"/>
-          <w:szCs w:val="24"/>
-        </w:rPr>
-        <w:t xml:space="preserve">. Ātrs veids kā noņemt veida filtru ir nospiežot taustiņu </w:t>
-      </w:r>
-      <w:proofErr w:type="spellStart"/>
-      <w:r>
-        <w:rPr>
-          <w:sz w:val="24"/>
-          <w:szCs w:val="24"/>
-        </w:rPr>
-        <w:t>Esc</w:t>
-      </w:r>
-      <w:proofErr w:type="spellEnd"/>
+        <w:t xml:space="preserve"> un nospiežot taustiņu Enter. Ātrs veids kā noņemt veida filtru ir nospiežot taustiņu Esc.</w:t>
+      </w:r>
+    </w:p>
+    <w:p>
+      <w:pPr>
+        <w:rPr>
+          <w:sz w:val="24"/>
+          <w:szCs w:val="24"/>
+        </w:rPr>
+      </w:pPr>
+      <w:r>
+        <w:rPr>
+          <w:sz w:val="24"/>
+          <w:szCs w:val="24"/>
+        </w:rPr>
+        <w:t>Ierakstus var a</w:t>
+      </w:r>
+      <w:r>
+        <w:rPr>
+          <w:sz w:val="24"/>
+          <w:szCs w:val="24"/>
+        </w:rPr>
+        <w:t xml:space="preserve">tlasīt </w:t>
+      </w:r>
+      <w:r>
+        <w:rPr>
+          <w:sz w:val="24"/>
+          <w:szCs w:val="24"/>
+        </w:rPr>
+        <w:t xml:space="preserve">izmantojot lauku </w:t>
+      </w:r>
+      <w:r>
+        <w:rPr>
+          <w:b/>
+          <w:bCs/>
+          <w:sz w:val="24"/>
+          <w:szCs w:val="24"/>
+        </w:rPr>
+        <w:t>meklēt</w:t>
+      </w:r>
       <w:r>
         <w:rPr>
           <w:sz w:val="24"/>
@@ -16175,51 +15945,6 @@
         </w:rPr>
         <w:t>.</w:t>
       </w:r>
-    </w:p>
-    <w:p>
-      <w:pPr>
-        <w:rPr>
-          <w:sz w:val="24"/>
-          <w:szCs w:val="24"/>
-        </w:rPr>
-      </w:pPr>
-      <w:r>
-        <w:rPr>
-          <w:sz w:val="24"/>
-          <w:szCs w:val="24"/>
-        </w:rPr>
-        <w:t>Ierakstus var a</w:t>
-      </w:r>
-      <w:r>
-        <w:rPr>
-          <w:sz w:val="24"/>
-          <w:szCs w:val="24"/>
-        </w:rPr>
-        <w:t xml:space="preserve">tlasīt </w:t>
-      </w:r>
-      <w:r>
-        <w:rPr>
-          <w:sz w:val="24"/>
-          <w:szCs w:val="24"/>
-        </w:rPr>
-        <w:t xml:space="preserve">izmantojot lauku </w:t>
-      </w:r>
-      <w:r>
-        <w:rPr>
-          <w:b/>
-          <w:bCs/>
-          <w:sz w:val="24"/>
-          <w:szCs w:val="24"/>
-        </w:rPr>
-        <w:t>meklēt</w:t>
-      </w:r>
-      <w:r>
-        <w:rPr>
-          <w:sz w:val="24"/>
-          <w:szCs w:val="24"/>
-        </w:rPr>
-        <w:t>.</w:t>
-      </w:r>
       <w:r>
         <w:rPr>
           <w:sz w:val="24"/>
@@ -16232,23 +15957,7 @@
           <w:sz w:val="24"/>
           <w:szCs w:val="24"/>
         </w:rPr>
-        <w:t xml:space="preserve">Pēc meklējamā teksta ievadīšanas šajā laukā un taustiņa </w:t>
-      </w:r>
-      <w:proofErr w:type="spellStart"/>
-      <w:r>
-        <w:rPr>
-          <w:sz w:val="24"/>
-          <w:szCs w:val="24"/>
-        </w:rPr>
-        <w:t>Enter</w:t>
-      </w:r>
-      <w:proofErr w:type="spellEnd"/>
-      <w:r>
-        <w:rPr>
-          <w:sz w:val="24"/>
-          <w:szCs w:val="24"/>
-        </w:rPr>
-        <w:t xml:space="preserve"> nospiešanas tiks atlasīti ieraksti, </w:t>
+        <w:t xml:space="preserve">Pēc meklējamā teksta ievadīšanas šajā laukā un taustiņa Enter nospiešanas tiks atlasīti ieraksti, </w:t>
       </w:r>
       <w:r>
         <w:rPr>
@@ -16276,23 +15985,7 @@
           <w:sz w:val="24"/>
           <w:szCs w:val="24"/>
         </w:rPr>
-        <w:t xml:space="preserve">. Ātrs veids kā noņemt šo meklēšanas pazīmi ir nospiežot taustiņu </w:t>
-      </w:r>
-      <w:proofErr w:type="spellStart"/>
-      <w:r>
-        <w:rPr>
-          <w:sz w:val="24"/>
-          <w:szCs w:val="24"/>
-        </w:rPr>
-        <w:t>Esc</w:t>
-      </w:r>
-      <w:proofErr w:type="spellEnd"/>
-      <w:r>
-        <w:rPr>
-          <w:sz w:val="24"/>
-          <w:szCs w:val="24"/>
-        </w:rPr>
-        <w:t>.</w:t>
+        <w:t>. Ātrs veids kā noņemt šo meklēšanas pazīmi ir nospiežot taustiņu Esc.</w:t>
       </w:r>
     </w:p>
     <w:p>
@@ -16451,23 +16144,7 @@
           <w:sz w:val="24"/>
           <w:szCs w:val="24"/>
         </w:rPr>
-        <w:t xml:space="preserve"> izmantot meklēšanas rīkus, kas atrodas rīku joslā loga apakšdaļā. Lai atrastu ierakstu, piemēram, pēc reģistrācijas numura, ierakstu sarakstā kursors jānovieto reģistrācijas numuru kolonnā, meklēšanas laukā jāieraksta meklējamais numurs un jānospiež taustiņš </w:t>
-      </w:r>
-      <w:proofErr w:type="spellStart"/>
-      <w:r>
-        <w:rPr>
-          <w:sz w:val="24"/>
-          <w:szCs w:val="24"/>
-        </w:rPr>
-        <w:t>Enter</w:t>
-      </w:r>
-      <w:proofErr w:type="spellEnd"/>
-      <w:r>
-        <w:rPr>
-          <w:sz w:val="24"/>
-          <w:szCs w:val="24"/>
-        </w:rPr>
-        <w:t>.</w:t>
+        <w:t xml:space="preserve"> izmantot meklēšanas rīkus, kas atrodas rīku joslā loga apakšdaļā. Lai atrastu ierakstu, piemēram, pēc reģistrācijas numura, ierakstu sarakstā kursors jānovieto reģistrācijas numuru kolonnā, meklēšanas laukā jāieraksta meklējamais numurs un jānospiež taustiņš Enter.</w:t>
       </w:r>
     </w:p>
     <w:p>
@@ -16590,21 +16267,12 @@
         </w:rPr>
         <w:t xml:space="preserve">pogu </w:t>
       </w:r>
-      <w:proofErr w:type="spellStart"/>
-      <w:r>
-        <w:rPr>
-          <w:sz w:val="24"/>
-          <w:szCs w:val="24"/>
-        </w:rPr>
-        <w:t>Esc</w:t>
-      </w:r>
-      <w:proofErr w:type="spellEnd"/>
-      <w:r>
-        <w:rPr>
-          <w:sz w:val="24"/>
-          <w:szCs w:val="24"/>
-        </w:rPr>
-        <w:t>, koda meklēšanas lauks tiks izdzēsts.</w:t>
+      <w:r>
+        <w:rPr>
+          <w:sz w:val="24"/>
+          <w:szCs w:val="24"/>
+        </w:rPr>
+        <w:t>Esc, koda meklēšanas lauks tiks izdzēsts.</w:t>
       </w:r>
     </w:p>
     <w:p>
@@ -16707,23 +16375,7 @@
           <w:sz w:val="24"/>
           <w:szCs w:val="24"/>
         </w:rPr>
-        <w:t xml:space="preserve">Nospiežot taustiņu </w:t>
-      </w:r>
-      <w:proofErr w:type="spellStart"/>
-      <w:r>
-        <w:rPr>
-          <w:sz w:val="24"/>
-          <w:szCs w:val="24"/>
-        </w:rPr>
-        <w:t>Enter</w:t>
-      </w:r>
-      <w:proofErr w:type="spellEnd"/>
-      <w:r>
-        <w:rPr>
-          <w:sz w:val="24"/>
-          <w:szCs w:val="24"/>
-        </w:rPr>
-        <w:t>, kad kursors atrodas koda meklēšanas laukā;</w:t>
+        <w:t>Nospiežot taustiņu Enter, kad kursors atrodas koda meklēšanas laukā;</w:t>
       </w:r>
     </w:p>
     <w:p>
@@ -16763,23 +16415,7 @@
           <w:sz w:val="24"/>
           <w:szCs w:val="24"/>
         </w:rPr>
-        <w:t xml:space="preserve">Nospiežot taustiņu kombināciju </w:t>
-      </w:r>
-      <w:proofErr w:type="spellStart"/>
-      <w:r>
-        <w:rPr>
-          <w:sz w:val="24"/>
-          <w:szCs w:val="24"/>
-        </w:rPr>
-        <w:t>ctrl+Enter</w:t>
-      </w:r>
-      <w:proofErr w:type="spellEnd"/>
-      <w:r>
-        <w:rPr>
-          <w:sz w:val="24"/>
-          <w:szCs w:val="24"/>
-        </w:rPr>
-        <w:t>, kad ievades kursors atrodas tabulā un uz izvēlētas tabulas rindas.</w:t>
+        <w:t>Nospiežot taustiņu kombināciju ctrl+Enter, kad ievades kursors atrodas tabulā un uz izvēlētas tabulas rindas.</w:t>
       </w:r>
     </w:p>
     <w:p>
@@ -16824,23 +16460,7 @@
           <w:sz w:val="24"/>
           <w:szCs w:val="24"/>
         </w:rPr>
-        <w:t xml:space="preserve"> loga augšdaļā un nospiežot taustiņu </w:t>
-      </w:r>
-      <w:proofErr w:type="spellStart"/>
-      <w:r>
-        <w:rPr>
-          <w:sz w:val="24"/>
-          <w:szCs w:val="24"/>
-        </w:rPr>
-        <w:t>Enter</w:t>
-      </w:r>
-      <w:proofErr w:type="spellEnd"/>
-      <w:r>
-        <w:rPr>
-          <w:sz w:val="24"/>
-          <w:szCs w:val="24"/>
-        </w:rPr>
-        <w:t xml:space="preserve">. Ātrs veids kā noņemt </w:t>
+        <w:t xml:space="preserve"> loga augšdaļā un nospiežot taustiņu Enter. Ātrs veids kā noņemt </w:t>
       </w:r>
       <w:r>
         <w:rPr>
@@ -16854,23 +16474,7 @@
           <w:sz w:val="24"/>
           <w:szCs w:val="24"/>
         </w:rPr>
-        <w:t xml:space="preserve"> filtru ir nospiežot taustiņu </w:t>
-      </w:r>
-      <w:proofErr w:type="spellStart"/>
-      <w:r>
-        <w:rPr>
-          <w:sz w:val="24"/>
-          <w:szCs w:val="24"/>
-        </w:rPr>
-        <w:t>Esc</w:t>
-      </w:r>
-      <w:proofErr w:type="spellEnd"/>
-      <w:r>
-        <w:rPr>
-          <w:sz w:val="24"/>
-          <w:szCs w:val="24"/>
-        </w:rPr>
-        <w:t>.</w:t>
+        <w:t xml:space="preserve"> filtru ir nospiežot taustiņu Esc.</w:t>
       </w:r>
     </w:p>
     <w:p>
@@ -16901,39 +16505,7 @@
           <w:sz w:val="24"/>
           <w:szCs w:val="24"/>
         </w:rPr>
-        <w:t xml:space="preserve">. Pēc meklējamā teksta ievadīšanas šajā laukā un taustiņa </w:t>
-      </w:r>
-      <w:proofErr w:type="spellStart"/>
-      <w:r>
-        <w:rPr>
-          <w:sz w:val="24"/>
-          <w:szCs w:val="24"/>
-        </w:rPr>
-        <w:t>Enter</w:t>
-      </w:r>
-      <w:proofErr w:type="spellEnd"/>
-      <w:r>
-        <w:rPr>
-          <w:sz w:val="24"/>
-          <w:szCs w:val="24"/>
-        </w:rPr>
-        <w:t xml:space="preserve"> nospiešanas tiks atlasīti ieraksti, kuru nosaukums satur meklējamo tekstu. Ātrs veids kā noņemt šo meklēšanas pazīmi ir nospiežot taustiņu </w:t>
-      </w:r>
-      <w:proofErr w:type="spellStart"/>
-      <w:r>
-        <w:rPr>
-          <w:sz w:val="24"/>
-          <w:szCs w:val="24"/>
-        </w:rPr>
-        <w:t>Esc</w:t>
-      </w:r>
-      <w:proofErr w:type="spellEnd"/>
-      <w:r>
-        <w:rPr>
-          <w:sz w:val="24"/>
-          <w:szCs w:val="24"/>
-        </w:rPr>
-        <w:t>.</w:t>
+        <w:t>. Pēc meklējamā teksta ievadīšanas šajā laukā un taustiņa Enter nospiešanas tiks atlasīti ieraksti, kuru nosaukums satur meklējamo tekstu. Ātrs veids kā noņemt šo meklēšanas pazīmi ir nospiežot taustiņu Esc.</w:t>
       </w:r>
     </w:p>
     <w:p>
@@ -16978,7 +16550,6 @@
         </w:rPr>
         <w:t xml:space="preserve">, ierakstu sarakstā kursors jānovieto </w:t>
       </w:r>
-      <w:proofErr w:type="spellStart"/>
       <w:r>
         <w:rPr>
           <w:sz w:val="24"/>
@@ -16986,7 +16557,6 @@
         </w:rPr>
         <w:t>nosukumu</w:t>
       </w:r>
-      <w:proofErr w:type="spellEnd"/>
       <w:r>
         <w:rPr>
           <w:sz w:val="24"/>
@@ -17006,23 +16576,7 @@
           <w:sz w:val="24"/>
           <w:szCs w:val="24"/>
         </w:rPr>
-        <w:t xml:space="preserve"> un jānospiež taustiņš </w:t>
-      </w:r>
-      <w:proofErr w:type="spellStart"/>
-      <w:r>
-        <w:rPr>
-          <w:sz w:val="24"/>
-          <w:szCs w:val="24"/>
-        </w:rPr>
-        <w:t>Enter</w:t>
-      </w:r>
-      <w:proofErr w:type="spellEnd"/>
-      <w:r>
-        <w:rPr>
-          <w:sz w:val="24"/>
-          <w:szCs w:val="24"/>
-        </w:rPr>
-        <w:t>.</w:t>
+        <w:t xml:space="preserve"> un jānospiež taustiņš Enter.</w:t>
       </w:r>
     </w:p>
     <w:p>
@@ -17357,23 +16911,7 @@
           <w:sz w:val="24"/>
           <w:szCs w:val="24"/>
         </w:rPr>
-        <w:t xml:space="preserve">Datu kolonnas tiek atdalītas ar </w:t>
-      </w:r>
-      <w:proofErr w:type="spellStart"/>
-      <w:r>
-        <w:rPr>
-          <w:sz w:val="24"/>
-          <w:szCs w:val="24"/>
-        </w:rPr>
-        <w:t>Tab</w:t>
-      </w:r>
-      <w:proofErr w:type="spellEnd"/>
-      <w:r>
-        <w:rPr>
-          <w:sz w:val="24"/>
-          <w:szCs w:val="24"/>
-        </w:rPr>
-        <w:t>;</w:t>
+        <w:t>Datu kolonnas tiek atdalītas ar Tab;</w:t>
       </w:r>
     </w:p>
     <w:p>
@@ -17448,39 +16986,7 @@
           <w:sz w:val="24"/>
           <w:szCs w:val="24"/>
         </w:rPr>
-        <w:t xml:space="preserve">Ja dati tiek kopēti no atbilstoši sagatavotas Excel vai </w:t>
-      </w:r>
-      <w:proofErr w:type="spellStart"/>
-      <w:r>
-        <w:rPr>
-          <w:sz w:val="24"/>
-          <w:szCs w:val="24"/>
-        </w:rPr>
-        <w:t>LibreOffice</w:t>
-      </w:r>
-      <w:proofErr w:type="spellEnd"/>
-      <w:r>
-        <w:rPr>
-          <w:sz w:val="24"/>
-          <w:szCs w:val="24"/>
-        </w:rPr>
-        <w:t xml:space="preserve"> </w:t>
-      </w:r>
-      <w:proofErr w:type="spellStart"/>
-      <w:r>
-        <w:rPr>
-          <w:sz w:val="24"/>
-          <w:szCs w:val="24"/>
-        </w:rPr>
-        <w:t>Calc</w:t>
-      </w:r>
-      <w:proofErr w:type="spellEnd"/>
-      <w:r>
-        <w:rPr>
-          <w:sz w:val="24"/>
-          <w:szCs w:val="24"/>
-        </w:rPr>
-        <w:t xml:space="preserve"> tabulas, tad tie jau būs </w:t>
+        <w:t xml:space="preserve">Ja dati tiek kopēti no atbilstoši sagatavotas Excel vai LibreOffice Calc tabulas, tad tie jau būs </w:t>
       </w:r>
       <w:r>
         <w:rPr>
@@ -17696,23 +17202,7 @@
           <w:sz w:val="24"/>
           <w:szCs w:val="24"/>
         </w:rPr>
-        <w:t xml:space="preserve">Datu kolonnas tiek atdalītas ar </w:t>
-      </w:r>
-      <w:proofErr w:type="spellStart"/>
-      <w:r>
-        <w:rPr>
-          <w:sz w:val="24"/>
-          <w:szCs w:val="24"/>
-        </w:rPr>
-        <w:t>Tab</w:t>
-      </w:r>
-      <w:proofErr w:type="spellEnd"/>
-      <w:r>
-        <w:rPr>
-          <w:sz w:val="24"/>
-          <w:szCs w:val="24"/>
-        </w:rPr>
-        <w:t>;</w:t>
+        <w:t>Datu kolonnas tiek atdalītas ar Tab;</w:t>
       </w:r>
     </w:p>
     <w:p>
@@ -17787,39 +17277,7 @@
           <w:sz w:val="24"/>
           <w:szCs w:val="24"/>
         </w:rPr>
-        <w:t xml:space="preserve">Ja dati tiek kopēti no atbilstoši sagatavotas Excel vai </w:t>
-      </w:r>
-      <w:proofErr w:type="spellStart"/>
-      <w:r>
-        <w:rPr>
-          <w:sz w:val="24"/>
-          <w:szCs w:val="24"/>
-        </w:rPr>
-        <w:t>LibreOffice</w:t>
-      </w:r>
-      <w:proofErr w:type="spellEnd"/>
-      <w:r>
-        <w:rPr>
-          <w:sz w:val="24"/>
-          <w:szCs w:val="24"/>
-        </w:rPr>
-        <w:t xml:space="preserve"> </w:t>
-      </w:r>
-      <w:proofErr w:type="spellStart"/>
-      <w:r>
-        <w:rPr>
-          <w:sz w:val="24"/>
-          <w:szCs w:val="24"/>
-        </w:rPr>
-        <w:t>Calc</w:t>
-      </w:r>
-      <w:proofErr w:type="spellEnd"/>
-      <w:r>
-        <w:rPr>
-          <w:sz w:val="24"/>
-          <w:szCs w:val="24"/>
-        </w:rPr>
-        <w:t xml:space="preserve"> tabulas, tad tie jau būs pareizajā formātā.</w:t>
+        <w:t>Ja dati tiek kopēti no atbilstoši sagatavotas Excel vai LibreOffice Calc tabulas, tad tie jau būs pareizajā formātā.</w:t>
       </w:r>
     </w:p>
     <w:p>
@@ -17992,23 +17450,7 @@
           <w:sz w:val="24"/>
           <w:szCs w:val="24"/>
         </w:rPr>
-        <w:t xml:space="preserve">, lai mainītu tabulas kursora pozīciju. Nospiežot klaviatūras pogu </w:t>
-      </w:r>
-      <w:proofErr w:type="spellStart"/>
-      <w:r>
-        <w:rPr>
-          <w:sz w:val="24"/>
-          <w:szCs w:val="24"/>
-        </w:rPr>
-        <w:t>Esc</w:t>
-      </w:r>
-      <w:proofErr w:type="spellEnd"/>
-      <w:r>
-        <w:rPr>
-          <w:sz w:val="24"/>
-          <w:szCs w:val="24"/>
-        </w:rPr>
-        <w:t>, koda meklēšanas lauks tiks izdzēsts.</w:t>
+        <w:t>, lai mainītu tabulas kursora pozīciju. Nospiežot klaviatūras pogu Esc, koda meklēšanas lauks tiks izdzēsts.</w:t>
       </w:r>
     </w:p>
     <w:p>
@@ -18113,23 +17555,7 @@
           <w:sz w:val="24"/>
           <w:szCs w:val="24"/>
         </w:rPr>
-        <w:t xml:space="preserve">Nospiežot taustiņu </w:t>
-      </w:r>
-      <w:proofErr w:type="spellStart"/>
-      <w:r>
-        <w:rPr>
-          <w:sz w:val="24"/>
-          <w:szCs w:val="24"/>
-        </w:rPr>
-        <w:t>Enter</w:t>
-      </w:r>
-      <w:proofErr w:type="spellEnd"/>
-      <w:r>
-        <w:rPr>
-          <w:sz w:val="24"/>
-          <w:szCs w:val="24"/>
-        </w:rPr>
-        <w:t>, kad kursors atrodas koda meklēšanas laukā;</w:t>
+        <w:t>Nospiežot taustiņu Enter, kad kursors atrodas koda meklēšanas laukā;</w:t>
       </w:r>
     </w:p>
     <w:p>
@@ -18169,23 +17595,7 @@
           <w:sz w:val="24"/>
           <w:szCs w:val="24"/>
         </w:rPr>
-        <w:t xml:space="preserve">Nospiežot taustiņu kombināciju </w:t>
-      </w:r>
-      <w:proofErr w:type="spellStart"/>
-      <w:r>
-        <w:rPr>
-          <w:sz w:val="24"/>
-          <w:szCs w:val="24"/>
-        </w:rPr>
-        <w:t>ctrl+Enter</w:t>
-      </w:r>
-      <w:proofErr w:type="spellEnd"/>
-      <w:r>
-        <w:rPr>
-          <w:sz w:val="24"/>
-          <w:szCs w:val="24"/>
-        </w:rPr>
-        <w:t>, kad ievades kursors atrodas tabulā un uz izvēlētas tabulas rindas.</w:t>
+        <w:t>Nospiežot taustiņu kombināciju ctrl+Enter, kad ievades kursors atrodas tabulā un uz izvēlētas tabulas rindas.</w:t>
       </w:r>
     </w:p>
     <w:p>
@@ -18216,23 +17626,7 @@
           <w:sz w:val="24"/>
           <w:szCs w:val="24"/>
         </w:rPr>
-        <w:t xml:space="preserve">. Pēc meklējamā teksta ievadīšanas šajā laukā un taustiņa </w:t>
-      </w:r>
-      <w:proofErr w:type="spellStart"/>
-      <w:r>
-        <w:rPr>
-          <w:sz w:val="24"/>
-          <w:szCs w:val="24"/>
-        </w:rPr>
-        <w:t>Enter</w:t>
-      </w:r>
-      <w:proofErr w:type="spellEnd"/>
-      <w:r>
-        <w:rPr>
-          <w:sz w:val="24"/>
-          <w:szCs w:val="24"/>
-        </w:rPr>
-        <w:t xml:space="preserve"> nospiešanas tiks atlasīti ieraksti, kuru nosaukums </w:t>
+        <w:t xml:space="preserve">. Pēc meklējamā teksta ievadīšanas šajā laukā un taustiņa Enter nospiešanas tiks atlasīti ieraksti, kuru nosaukums </w:t>
       </w:r>
       <w:r>
         <w:rPr>
@@ -18260,70 +17654,22 @@
           <w:sz w:val="24"/>
           <w:szCs w:val="24"/>
         </w:rPr>
-        <w:t xml:space="preserve"> pazīmi ir nospiežot taustiņu </w:t>
-      </w:r>
-      <w:proofErr w:type="spellStart"/>
-      <w:r>
-        <w:rPr>
-          <w:sz w:val="24"/>
-          <w:szCs w:val="24"/>
-        </w:rPr>
-        <w:t>Esc</w:t>
-      </w:r>
-      <w:proofErr w:type="spellEnd"/>
-      <w:r>
-        <w:rPr>
-          <w:sz w:val="24"/>
-          <w:szCs w:val="24"/>
-        </w:rPr>
-        <w:t>.</w:t>
-      </w:r>
-    </w:p>
-    <w:p>
-      <w:pPr>
-        <w:rPr>
-          <w:sz w:val="24"/>
-          <w:szCs w:val="24"/>
-        </w:rPr>
-      </w:pPr>
-      <w:r>
-        <w:rPr>
-          <w:sz w:val="24"/>
-          <w:szCs w:val="24"/>
-        </w:rPr>
-        <w:t xml:space="preserve">Lai sarakstā atrastu noteiktu ierakstu, var izmantot meklēšanas rīkus, kas atrodas rīku joslā loga apakšdaļā. Lai atrastu ierakstu, piemēram, pēc nosaukuma, ierakstu sarakstā kursors jānovieto </w:t>
-      </w:r>
-      <w:proofErr w:type="spellStart"/>
-      <w:r>
-        <w:rPr>
-          <w:sz w:val="24"/>
-          <w:szCs w:val="24"/>
-        </w:rPr>
-        <w:t>nosukumu</w:t>
-      </w:r>
-      <w:proofErr w:type="spellEnd"/>
-      <w:r>
-        <w:rPr>
-          <w:sz w:val="24"/>
-          <w:szCs w:val="24"/>
-        </w:rPr>
-        <w:t xml:space="preserve"> kolonnā, meklēšanas laukā jāieraksta meklējamais teksts un jānospiež taustiņš </w:t>
-      </w:r>
-      <w:proofErr w:type="spellStart"/>
-      <w:r>
-        <w:rPr>
-          <w:sz w:val="24"/>
-          <w:szCs w:val="24"/>
-        </w:rPr>
-        <w:t>Enter</w:t>
-      </w:r>
-      <w:proofErr w:type="spellEnd"/>
-      <w:r>
-        <w:rPr>
-          <w:sz w:val="24"/>
-          <w:szCs w:val="24"/>
-        </w:rPr>
-        <w:t>.</w:t>
+        <w:t xml:space="preserve"> pazīmi ir nospiežot taustiņu Esc.</w:t>
+      </w:r>
+    </w:p>
+    <w:p>
+      <w:pPr>
+        <w:rPr>
+          <w:sz w:val="24"/>
+          <w:szCs w:val="24"/>
+        </w:rPr>
+      </w:pPr>
+      <w:r>
+        <w:rPr>
+          <w:sz w:val="24"/>
+          <w:szCs w:val="24"/>
+        </w:rPr>
+        <w:t>Lai sarakstā atrastu noteiktu ierakstu, var izmantot meklēšanas rīkus, kas atrodas rīku joslā loga apakšdaļā. Lai atrastu ierakstu, piemēram, pēc nosaukuma, ierakstu sarakstā kursors jānovieto nosukumu kolonnā, meklēšanas laukā jāieraksta meklējamais teksts un jānospiež taustiņš Enter.</w:t>
       </w:r>
     </w:p>
     <w:p>
@@ -21170,23 +20516,7 @@
           <w:sz w:val="24"/>
           <w:szCs w:val="24"/>
         </w:rPr>
-        <w:t xml:space="preserve">Datu kolonnas tiek atdalītas ar </w:t>
-      </w:r>
-      <w:proofErr w:type="spellStart"/>
-      <w:r>
-        <w:rPr>
-          <w:sz w:val="24"/>
-          <w:szCs w:val="24"/>
-        </w:rPr>
-        <w:t>Tab</w:t>
-      </w:r>
-      <w:proofErr w:type="spellEnd"/>
-      <w:r>
-        <w:rPr>
-          <w:sz w:val="24"/>
-          <w:szCs w:val="24"/>
-        </w:rPr>
-        <w:t>;</w:t>
+        <w:t>Datu kolonnas tiek atdalītas ar Tab;</w:t>
       </w:r>
     </w:p>
     <w:p>
@@ -21261,39 +20591,7 @@
           <w:sz w:val="24"/>
           <w:szCs w:val="24"/>
         </w:rPr>
-        <w:t xml:space="preserve">Ja dati tiek kopēti no atbilstoši sagatavotas Excel vai </w:t>
-      </w:r>
-      <w:proofErr w:type="spellStart"/>
-      <w:r>
-        <w:rPr>
-          <w:sz w:val="24"/>
-          <w:szCs w:val="24"/>
-        </w:rPr>
-        <w:t>LibreOffice</w:t>
-      </w:r>
-      <w:proofErr w:type="spellEnd"/>
-      <w:r>
-        <w:rPr>
-          <w:sz w:val="24"/>
-          <w:szCs w:val="24"/>
-        </w:rPr>
-        <w:t xml:space="preserve"> </w:t>
-      </w:r>
-      <w:proofErr w:type="spellStart"/>
-      <w:r>
-        <w:rPr>
-          <w:sz w:val="24"/>
-          <w:szCs w:val="24"/>
-        </w:rPr>
-        <w:t>Calc</w:t>
-      </w:r>
-      <w:proofErr w:type="spellEnd"/>
-      <w:r>
-        <w:rPr>
-          <w:sz w:val="24"/>
-          <w:szCs w:val="24"/>
-        </w:rPr>
-        <w:t xml:space="preserve"> tabulas, tad tie jau būs pareizajā formātā.</w:t>
+        <w:t>Ja dati tiek kopēti no atbilstoši sagatavotas Excel vai LibreOffice Calc tabulas, tad tie jau būs pareizajā formātā.</w:t>
       </w:r>
     </w:p>
     <w:p>
@@ -22394,23 +21692,7 @@
           <w:sz w:val="24"/>
           <w:szCs w:val="24"/>
         </w:rPr>
-        <w:t xml:space="preserve"> norāda darbinieku sarakstu, kas piedalījās inventarizācijas veikšanā. Lai katru darbinieku uzrādītu atsevišķā rindā, var izmantot taustiņu kombināciju </w:t>
-      </w:r>
-      <w:proofErr w:type="spellStart"/>
-      <w:r>
-        <w:rPr>
-          <w:sz w:val="24"/>
-          <w:szCs w:val="24"/>
-        </w:rPr>
-        <w:t>shift+Enter</w:t>
-      </w:r>
-      <w:proofErr w:type="spellEnd"/>
-      <w:r>
-        <w:rPr>
-          <w:sz w:val="24"/>
-          <w:szCs w:val="24"/>
-        </w:rPr>
-        <w:t>.</w:t>
+        <w:t xml:space="preserve"> norāda darbinieku sarakstu, kas piedalījās inventarizācijas veikšanā. Lai katru darbinieku uzrādītu atsevišķā rindā, var izmantot taustiņu kombināciju shift+Enter.</w:t>
       </w:r>
     </w:p>
     <w:p>
@@ -25259,7 +24541,7 @@
 </file>
 
 <file path=word/numbering.xml><?xml version="1.0" encoding="utf-8"?>
-<w:numbering xmlns:wpc="http://schemas.microsoft.com/office/word/2010/wordprocessingCanvas" xmlns:cx="http://schemas.microsoft.com/office/drawing/2014/chartex" xmlns:cx1="http://schemas.microsoft.com/office/drawing/2015/9/8/chartex" xmlns:cx2="http://schemas.microsoft.com/office/drawing/2015/10/21/chartex" xmlns:cx3="http://schemas.microsoft.com/office/drawing/2016/5/9/chartex" xmlns:cx4="http://schemas.microsoft.com/office/drawing/2016/5/10/chartex" xmlns:cx5="http://schemas.microsoft.com/office/drawing/2016/5/11/chartex" xmlns:cx6="http://schemas.microsoft.com/office/drawing/2016/5/12/chartex" xmlns:cx7="http://schemas.microsoft.com/office/drawing/2016/5/13/chartex" xmlns:cx8="http://schemas.microsoft.com/office/drawing/2016/5/14/chartex" xmlns:mc="http://schemas.openxmlformats.org/markup-compatibility/2006" xmlns:aink="http://schemas.microsoft.com/office/drawing/2016/ink" xmlns:am3d="http://schemas.microsoft.com/office/drawing/2017/model3d" xmlns:o="urn:schemas-microsoft-com:office:office" xmlns:oel="http://schemas.microsoft.com/office/2019/extlst" xmlns:r="http://schemas.openxmlformats.org/officeDocument/2006/relationships" xmlns:m="http://schemas.openxmlformats.org/officeDocument/2006/math" xmlns:v="urn:schemas-microsoft-com:vml" xmlns:wp14="http://schemas.microsoft.com/office/word/2010/wordprocessingDrawing" xmlns:wp="http://schemas.openxmlformats.org/drawingml/2006/wordprocessingDrawing" xmlns:w10="urn:schemas-microsoft-com:office:word" xmlns:w="http://schemas.openxmlformats.org/wordprocessingml/2006/main" xmlns:w14="http://schemas.microsoft.com/office/word/2010/wordml" xmlns:w15="http://schemas.microsoft.com/office/word/2012/wordml" xmlns:w16cex="http://schemas.microsoft.com/office/word/2018/wordml/cex" xmlns:w16cid="http://schemas.microsoft.com/office/word/2016/wordml/cid" xmlns:w16="http://schemas.microsoft.com/office/word/2018/wordml" xmlns:w16du="http://schemas.microsoft.com/office/word/2023/wordml/word16du" xmlns:w16sdtdh="http://schemas.microsoft.com/office/word/2020/wordml/sdtdatahash" xmlns:w16se="http://schemas.microsoft.com/office/word/2015/wordml/symex" xmlns:wpg="http://schemas.microsoft.com/office/word/2010/wordprocessingGroup" xmlns:wpi="http://schemas.microsoft.com/office/word/2010/wordprocessingInk" xmlns:wne="http://schemas.microsoft.com/office/word/2006/wordml" xmlns:wps="http://schemas.microsoft.com/office/word/2010/wordprocessingShape" mc:Ignorable="w14 w15 w16se w16cid w16 w16cex w16sdtdh wp14">
+<w:numbering xmlns:wpc="http://schemas.microsoft.com/office/word/2010/wordprocessingCanvas" xmlns:cx="http://schemas.microsoft.com/office/drawing/2014/chartex" xmlns:cx1="http://schemas.microsoft.com/office/drawing/2015/9/8/chartex" xmlns:cx2="http://schemas.microsoft.com/office/drawing/2015/10/21/chartex" xmlns:cx3="http://schemas.microsoft.com/office/drawing/2016/5/9/chartex" xmlns:cx4="http://schemas.microsoft.com/office/drawing/2016/5/10/chartex" xmlns:cx5="http://schemas.microsoft.com/office/drawing/2016/5/11/chartex" xmlns:cx6="http://schemas.microsoft.com/office/drawing/2016/5/12/chartex" xmlns:cx7="http://schemas.microsoft.com/office/drawing/2016/5/13/chartex" xmlns:cx8="http://schemas.microsoft.com/office/drawing/2016/5/14/chartex" xmlns:mc="http://schemas.openxmlformats.org/markup-compatibility/2006" xmlns:aink="http://schemas.microsoft.com/office/drawing/2016/ink" xmlns:am3d="http://schemas.microsoft.com/office/drawing/2017/model3d" xmlns:o="urn:schemas-microsoft-com:office:office" xmlns:oel="http://schemas.microsoft.com/office/2019/extlst" xmlns:r="http://schemas.openxmlformats.org/officeDocument/2006/relationships" xmlns:m="http://schemas.openxmlformats.org/officeDocument/2006/math" xmlns:v="urn:schemas-microsoft-com:vml" xmlns:wp14="http://schemas.microsoft.com/office/word/2010/wordprocessingDrawing" xmlns:wp="http://schemas.openxmlformats.org/drawingml/2006/wordprocessingDrawing" xmlns:w10="urn:schemas-microsoft-com:office:word" xmlns:w="http://schemas.openxmlformats.org/wordprocessingml/2006/main" xmlns:w14="http://schemas.microsoft.com/office/word/2010/wordml" xmlns:w15="http://schemas.microsoft.com/office/word/2012/wordml" xmlns:w16cex="http://schemas.microsoft.com/office/word/2018/wordml/cex" xmlns:w16cid="http://schemas.microsoft.com/office/word/2016/wordml/cid" xmlns:w16="http://schemas.microsoft.com/office/word/2018/wordml" xmlns:w16sdtdh="http://schemas.microsoft.com/office/word/2020/wordml/sdtdatahash" xmlns:w16se="http://schemas.microsoft.com/office/word/2015/wordml/symex" xmlns:wpg="http://schemas.microsoft.com/office/word/2010/wordprocessingGroup" xmlns:wpi="http://schemas.microsoft.com/office/word/2010/wordprocessingInk" xmlns:wne="http://schemas.microsoft.com/office/word/2006/wordml" xmlns:wps="http://schemas.microsoft.com/office/word/2010/wordprocessingShape" mc:Ignorable="w14 w15 w16se w16cid w16 w16cex w16sdtdh wp14">
   <w:abstractNum w:abstractNumId="0" w15:restartNumberingAfterBreak="0">
     <w:nsid w:val="06410C2C"/>
     <w:multiLevelType w:val="hybridMultilevel"/>

</xml_diff>